<commit_message>
:star2:  For abandon response template, use periode details from db
</commit_message>
<xml_diff>
--- a/src/views/template/Modèle réponse Abandon - dynamique.docx
+++ b/src/views/template/Modèle réponse Abandon - dynamique.docx
@@ -1232,7 +1232,7 @@
           <w:highlight w:val="darkGray"/>
           <w:rtl w:val="0"/>
         </w:rPr>
-        <w:t xml:space="preserve">je prends bonne note de votre abandon et vous confirme le retrait de la décision désignant lauréat le projet ci-dessus. / et compte-tenu des éléments précédents, je vous informe que ce manquement à votre engagement est susceptible de conduire à la retenue d’une partie des garanties financières constituées pour ce projet. De plus, je vous informe qu’en application de l’article L. 311-15 du code de l’énergie, ce manquement à votre engagement est passible d’une sanction pécuniaire, déterminée par le préfet de région dans la limite du plafond prévu par la réglementation. En connaissance de ces éléments, je vous invite à m’indiquer si vous souhaitez confirmer ou retirer votre demande de retrait de désignation. / Je vous rap</w:t>
+        <w:t xml:space="preserve">je prends bonne note de votre abandon et vous confirme le retrait de la décision désignant lauréat le projet ci-dessus. / et compte-tenu des éléments précédents, je vous informe que ce manquement à votre engagement est susceptible de conduire à la retenue d’une partie des garanties financières constituées pour ce projet. De plus, je vous informe qu’en application de l’article L. 311-15 du code de l’énergie, ce manquement à votre engagement est passible d’une sanction pécuniaire, déterminée par le préfet de région dans la limite du plafond prévu par la réglementation. En connaissance de ces éléments, je vous invite à m’indiquer si vous souhaitez confirmer ou retirer votre demande de retrait de désignation. / Je vous rappelle qu’il ne vous sera plus possible de proposer ce projet à une prochaine période d’appel à candidature.</w:t>
       </w:r>
       <w:r>
         <w:rPr>
@@ -2920,7 +2920,7 @@
 
 <file path=customXML/item1.xml><?xml version="1.0" encoding="utf-8"?>
 <go:gDocsCustomXmlDataStorage xmlns:go="http://customooxmlschemas.google.com/" xmlns:r="http://schemas.openxmlformats.org/officeDocument/2006/relationships">
-  <go:docsCustomData xmlns:go="http://customooxmlschemas.google.com/" roundtripDataSignature="AMtx7mjOeZHfwiIxIxDuUNTzg1uoLHEZSw==">AMUW2mU26d1u2LkXUzm/fPpcuVlReWGx1bHyI1cIkXAkWBplakz9Wlf613ZYyI0zi7jAaK6w44mSkk7JJ8T+mAkdgFMY8YfQAjGxIxrFboHogRI2XCFPgA9MEzTGq4Mjjx0iW12WVRYe</go:docsCustomData>
+  <go:docsCustomData xmlns:go="http://customooxmlschemas.google.com/" roundtripDataSignature="AMtx7mjOeZHfwiIxIxDuUNTzg1uoLHEZSw==">AMUW2mXzo/SpAJrFqa/eNxlDMHaD8JBTjpdnPDlZsvD8ki6egHt+3lYEOuunjj3Y5clFXhVrRzGD+sVN0wMIeXZ/4TUlYoI3mU4XR262isrqhWadLtR8M2hf53IzWDWPNbao5oeUVJKW</go:docsCustomData>
 </go:gDocsCustomXmlDataStorage>
 </file>
 

</xml_diff>